<commit_message>
Modify readings for 2021-12-03
</commit_message>
<xml_diff>
--- a/docs/quiz/quiz-02/psy-511.001-21-quiz-02.docx
+++ b/docs/quiz/quiz-02/psy-511.001-21-quiz-02.docx
@@ -38,7 +38,14 @@
           <w:b/>
           <w:bCs/>
         </w:rPr>
-        <w:t>020</w:t>
+        <w:t>02</w:t>
+      </w:r>
+      <w:r>
+        <w:rPr>
+          <w:b/>
+          <w:bCs/>
+        </w:rPr>
+        <w:t>1</w:t>
       </w:r>
     </w:p>
     <w:p>
@@ -180,7 +187,10 @@
         <w:t>Friday</w:t>
       </w:r>
       <w:r>
-        <w:t>, November 5, 2020</w:t>
+        <w:t>, November 5, 202</w:t>
+      </w:r>
+      <w:r>
+        <w:t>1</w:t>
       </w:r>
       <w:r>
         <w:t>.</w:t>

</xml_diff>